<commit_message>
1 and 2 sealed
</commit_message>
<xml_diff>
--- a/hw3/2/q2B.docx
+++ b/hw3/2/q2B.docx
@@ -4,42 +4,96 @@
   <w:body>
     <w:p>
       <w:pPr>
+        <w:pStyle w:val="Heading1"/>
+        <w:bidi w:val="0"/>
+      </w:pPr>
+      <w:r>
+        <w:t>Question 2 clause b</w:t>
+      </w:r>
+    </w:p>
+    <w:p>
+      <w:pPr>
+        <w:pStyle w:val="ListParagraph"/>
+        <w:bidi w:val="0"/>
+      </w:pPr>
+    </w:p>
+    <w:p>
+      <w:pPr>
+        <w:pStyle w:val="Heading2"/>
+        <w:bidi w:val="0"/>
+      </w:pPr>
+      <w:r>
+        <w:t xml:space="preserve">The </w:t>
+      </w:r>
+      <w:r>
+        <w:t>event: =</w:t>
+      </w:r>
+      <w:r>
+        <w:t xml:space="preserve"> ‘Tuesday closed X% lower than Monday High</w:t>
+      </w:r>
+      <w:r>
+        <w:t xml:space="preserve"> last 2 years’</w:t>
+      </w:r>
+    </w:p>
+    <w:p>
+      <w:pPr>
+        <w:bidi w:val="0"/>
+        <w:rPr>
+          <w:rtl/>
+        </w:rPr>
+      </w:pPr>
+    </w:p>
+    <w:p>
+      <w:pPr>
         <w:pStyle w:val="ListParagraph"/>
         <w:numPr>
           <w:ilvl w:val="0"/>
           <w:numId w:val="1"/>
         </w:numPr>
+        <w:bidi w:val="0"/>
+      </w:pPr>
+      <w:r>
+        <w:t xml:space="preserve">QQQ with 2% - </w:t>
+      </w:r>
+      <w:r>
+        <w:t xml:space="preserve">and 1.5% </w:t>
+      </w:r>
+      <w:r>
+        <w:t xml:space="preserve">Happened </w:t>
+      </w:r>
+      <w:r>
+        <w:t>several</w:t>
+      </w:r>
+      <w:r>
+        <w:t xml:space="preserve"> times</w:t>
+      </w:r>
+      <w:r>
+        <w:t xml:space="preserve"> </w:t>
+      </w:r>
+    </w:p>
+    <w:p>
+      <w:pPr>
+        <w:pStyle w:val="ListParagraph"/>
+        <w:numPr>
+          <w:ilvl w:val="1"/>
+          <w:numId w:val="1"/>
+        </w:numPr>
+        <w:bidi w:val="0"/>
+      </w:pPr>
+      <w:r>
         <w:rPr>
-          <w:rStyle w:val="fontstyle11"/>
-          <w:rFonts w:asciiTheme="minorHAnsi" w:hAnsi="Times New Roman"/>
-          <w:color w:val="auto"/>
-          <w:sz w:val="22"/>
-          <w:szCs w:val="22"/>
+          <w:highlight w:val="yellow"/>
         </w:rPr>
-      </w:pPr>
-      <w:r>
-        <w:t>S&amp;P</w:t>
-      </w:r>
-      <w:r>
-        <w:rPr>
-          <w:rFonts w:hint="cs"/>
-          <w:rtl/>
-        </w:rPr>
-        <w:t xml:space="preserve"> </w:t>
-      </w:r>
-      <w:r>
-        <w:rPr>
-          <w:rStyle w:val="fontstyle01"/>
-        </w:rPr>
-        <w:t>WednesdayReversal</w:t>
-      </w:r>
-      <w:r>
-        <w:rPr>
-          <w:rStyle w:val="fontstyle11"/>
-          <w:rFonts w:hint="cs"/>
-          <w:rtl/>
-        </w:rPr>
-        <w:t xml:space="preserve"> עם 2%:</w:t>
+        <w:t>Our conclusion</w:t>
+      </w:r>
+      <w:r>
+        <w:t xml:space="preserve">: After inspecting a bit, we noticed you should buy at Wednesday and sell at </w:t>
+      </w:r>
+      <w:r>
+        <w:t>the start of Friday</w:t>
+      </w:r>
+      <w:r>
+        <w:t>.</w:t>
       </w:r>
     </w:p>
     <w:p>
@@ -49,53 +103,47 @@
           <w:ilvl w:val="0"/>
           <w:numId w:val="1"/>
         </w:numPr>
+        <w:bidi w:val="0"/>
+      </w:pPr>
+      <w:r>
+        <w:t>S&amp;P with 2% - and 1.5% Happened several times.</w:t>
+      </w:r>
+    </w:p>
+    <w:p>
+      <w:pPr>
+        <w:pStyle w:val="ListParagraph"/>
+        <w:numPr>
+          <w:ilvl w:val="1"/>
+          <w:numId w:val="1"/>
+        </w:numPr>
+        <w:bidi w:val="0"/>
+      </w:pPr>
+      <w:r>
         <w:rPr>
-          <w:rStyle w:val="fontstyle11"/>
-          <w:rFonts w:asciiTheme="minorHAnsi" w:hAnsi="Times New Roman"/>
-          <w:color w:val="auto"/>
-          <w:sz w:val="22"/>
-          <w:szCs w:val="22"/>
+          <w:highlight w:val="yellow"/>
         </w:rPr>
-      </w:pPr>
-      <w:r>
-        <w:t>S&amp;P</w:t>
-      </w:r>
-      <w:r>
-        <w:rPr>
-          <w:rFonts w:hint="cs"/>
-          <w:rtl/>
-        </w:rPr>
-        <w:t xml:space="preserve"> </w:t>
-      </w:r>
-      <w:r>
-        <w:rPr>
-          <w:rStyle w:val="fontstyle01"/>
-        </w:rPr>
-        <w:t>WednesdayReversal</w:t>
-      </w:r>
-      <w:r>
-        <w:rPr>
-          <w:rStyle w:val="fontstyle11"/>
-          <w:rFonts w:hint="cs"/>
-          <w:rtl/>
-        </w:rPr>
-        <w:t xml:space="preserve"> עם </w:t>
-      </w:r>
-      <w:r>
-        <w:rPr>
-          <w:rStyle w:val="fontstyle11"/>
-          <w:rFonts w:hint="cs"/>
-          <w:rtl/>
-        </w:rPr>
-        <w:t>1.5</w:t>
-      </w:r>
-      <w:r>
-        <w:rPr>
-          <w:rStyle w:val="fontstyle11"/>
-          <w:rFonts w:hint="cs"/>
-          <w:rtl/>
-        </w:rPr>
-        <w:t>%:</w:t>
+        <w:t>Our conclusion</w:t>
+      </w:r>
+      <w:r>
+        <w:t xml:space="preserve">: After inspecting a </w:t>
+      </w:r>
+      <w:r>
+        <w:t>bit, we</w:t>
+      </w:r>
+      <w:r>
+        <w:t xml:space="preserve"> noticed you should buy at Wednesday and sell at </w:t>
+      </w:r>
+      <w:r>
+        <w:t xml:space="preserve">start of </w:t>
+      </w:r>
+      <w:r>
+        <w:t>Thursday (</w:t>
+      </w:r>
+      <w:r>
+        <w:t>1 day holdings)</w:t>
+      </w:r>
+      <w:r>
+        <w:t>.</w:t>
       </w:r>
     </w:p>
     <w:p>
@@ -105,94 +153,30 @@
           <w:ilvl w:val="0"/>
           <w:numId w:val="1"/>
         </w:numPr>
-        <w:rPr>
-          <w:rStyle w:val="fontstyle11"/>
-          <w:rFonts w:asciiTheme="minorHAnsi" w:hAnsi="Times New Roman"/>
-          <w:color w:val="auto"/>
-          <w:sz w:val="22"/>
-          <w:szCs w:val="22"/>
-        </w:rPr>
-      </w:pPr>
-      <w:r>
-        <w:rPr>
-          <w:rFonts w:hint="cs"/>
-        </w:rPr>
-        <w:t>QQQ</w:t>
-      </w:r>
-      <w:r>
-        <w:rPr>
-          <w:rFonts w:hint="cs"/>
-          <w:rtl/>
-        </w:rPr>
-        <w:t xml:space="preserve"> </w:t>
-      </w:r>
-      <w:r>
-        <w:rPr>
-          <w:rStyle w:val="fontstyle01"/>
-        </w:rPr>
-        <w:t>WednesdayReversal</w:t>
-      </w:r>
-      <w:r>
-        <w:rPr>
-          <w:rStyle w:val="fontstyle11"/>
-          <w:rFonts w:hint="cs"/>
-          <w:rtl/>
-        </w:rPr>
-        <w:t xml:space="preserve"> עם 2%:</w:t>
+        <w:bidi w:val="0"/>
+      </w:pPr>
+      <w:r>
+        <w:t>By the way, after writing the strategy, we ran it on also on 2yeas back.</w:t>
       </w:r>
     </w:p>
     <w:p>
       <w:pPr>
         <w:pStyle w:val="ListParagraph"/>
-        <w:numPr>
-          <w:ilvl w:val="0"/>
-          <w:numId w:val="1"/>
-        </w:numPr>
-        <w:rPr>
-          <w:rStyle w:val="fontstyle11"/>
-          <w:rFonts w:asciiTheme="minorHAnsi" w:hAnsi="Times New Roman"/>
-          <w:color w:val="auto"/>
-          <w:sz w:val="22"/>
-          <w:szCs w:val="22"/>
-        </w:rPr>
-      </w:pPr>
-      <w:r>
-        <w:rPr>
-          <w:rFonts w:hint="cs"/>
-        </w:rPr>
-        <w:t>QQQ</w:t>
+        <w:bidi w:val="0"/>
+      </w:pPr>
+      <w:r>
+        <w:t xml:space="preserve">The </w:t>
+      </w:r>
+      <w:r>
+        <w:t>results are even better(much much better).</w:t>
       </w:r>
       <w:bookmarkStart w:id="0" w:name="_GoBack"/>
       <w:bookmarkEnd w:id="0"/>
-      <w:r>
-        <w:rPr>
-          <w:rFonts w:hint="cs"/>
-          <w:rtl/>
-        </w:rPr>
-        <w:t xml:space="preserve"> </w:t>
-      </w:r>
-      <w:r>
-        <w:rPr>
-          <w:rStyle w:val="fontstyle01"/>
-        </w:rPr>
-        <w:t>WednesdayReversal</w:t>
-      </w:r>
-      <w:r>
-        <w:rPr>
-          <w:rStyle w:val="fontstyle11"/>
-          <w:rFonts w:hint="cs"/>
-          <w:rtl/>
-        </w:rPr>
-        <w:t xml:space="preserve"> עם 1.5%:</w:t>
-      </w:r>
     </w:p>
     <w:p>
       <w:pPr>
         <w:pStyle w:val="ListParagraph"/>
-        <w:numPr>
-          <w:ilvl w:val="0"/>
-          <w:numId w:val="1"/>
-        </w:numPr>
+        <w:bidi w:val="0"/>
       </w:pPr>
     </w:p>
     <w:sectPr>
@@ -224,7 +208,7 @@
         <w:rFonts w:ascii="Symbol" w:eastAsia="Times New Roman" w:hAnsi="Symbol" w:cs="Times New Roman" w:hint="default"/>
       </w:rPr>
     </w:lvl>
-    <w:lvl w:ilvl="1" w:tplc="04090003" w:tentative="1">
+    <w:lvl w:ilvl="1" w:tplc="04090003">
       <w:start w:val="1"/>
       <w:numFmt w:val="bullet"/>
       <w:lvlText w:val="o"/>
@@ -236,7 +220,7 @@
         <w:rFonts w:ascii="Courier New" w:hAnsi="Courier New" w:cs="Courier New" w:hint="default"/>
       </w:rPr>
     </w:lvl>
-    <w:lvl w:ilvl="2" w:tplc="04090005" w:tentative="1">
+    <w:lvl w:ilvl="2" w:tplc="04090005">
       <w:start w:val="1"/>
       <w:numFmt w:val="bullet"/>
       <w:lvlText w:val=""/>
@@ -727,10 +711,52 @@
       <w:bidi/>
     </w:pPr>
   </w:style>
+  <w:style w:type="paragraph" w:styleId="Heading1">
+    <w:name w:val="heading 1"/>
+    <w:basedOn w:val="Normal"/>
+    <w:next w:val="Normal"/>
+    <w:link w:val="Heading1Char"/>
+    <w:uiPriority w:val="9"/>
+    <w:qFormat/>
+    <w:rsid w:val="00A07B1D"/>
+    <w:pPr>
+      <w:keepNext/>
+      <w:keepLines/>
+      <w:spacing w:before="240" w:after="0"/>
+      <w:outlineLvl w:val="0"/>
+    </w:pPr>
+    <w:rPr>
+      <w:rFonts w:asciiTheme="majorHAnsi" w:eastAsiaTheme="majorEastAsia" w:hAnsiTheme="majorHAnsi" w:cstheme="majorBidi"/>
+      <w:color w:val="365F91" w:themeColor="accent1" w:themeShade="BF"/>
+      <w:sz w:val="32"/>
+      <w:szCs w:val="32"/>
+    </w:rPr>
+  </w:style>
+  <w:style w:type="paragraph" w:styleId="Heading2">
+    <w:name w:val="heading 2"/>
+    <w:basedOn w:val="Normal"/>
+    <w:next w:val="Normal"/>
+    <w:link w:val="Heading2Char"/>
+    <w:uiPriority w:val="9"/>
+    <w:unhideWhenUsed/>
+    <w:qFormat/>
+    <w:rsid w:val="00A07B1D"/>
+    <w:pPr>
+      <w:keepNext/>
+      <w:keepLines/>
+      <w:spacing w:before="40" w:after="0"/>
+      <w:outlineLvl w:val="1"/>
+    </w:pPr>
+    <w:rPr>
+      <w:rFonts w:asciiTheme="majorHAnsi" w:eastAsiaTheme="majorEastAsia" w:hAnsiTheme="majorHAnsi" w:cstheme="majorBidi"/>
+      <w:color w:val="365F91" w:themeColor="accent1" w:themeShade="BF"/>
+      <w:sz w:val="26"/>
+      <w:szCs w:val="26"/>
+    </w:rPr>
+  </w:style>
   <w:style w:type="character" w:default="1" w:styleId="DefaultParagraphFont">
     <w:name w:val="Default Paragraph Font"/>
     <w:uiPriority w:val="1"/>
-    <w:semiHidden/>
     <w:unhideWhenUsed/>
   </w:style>
   <w:style w:type="table" w:default="1" w:styleId="TableNormal">
@@ -793,6 +819,32 @@
       <w:color w:val="000000"/>
       <w:sz w:val="24"/>
       <w:szCs w:val="24"/>
+    </w:rPr>
+  </w:style>
+  <w:style w:type="character" w:customStyle="1" w:styleId="Heading1Char">
+    <w:name w:val="Heading 1 Char"/>
+    <w:basedOn w:val="DefaultParagraphFont"/>
+    <w:link w:val="Heading1"/>
+    <w:uiPriority w:val="9"/>
+    <w:rsid w:val="00A07B1D"/>
+    <w:rPr>
+      <w:rFonts w:asciiTheme="majorHAnsi" w:eastAsiaTheme="majorEastAsia" w:hAnsiTheme="majorHAnsi" w:cstheme="majorBidi"/>
+      <w:color w:val="365F91" w:themeColor="accent1" w:themeShade="BF"/>
+      <w:sz w:val="32"/>
+      <w:szCs w:val="32"/>
+    </w:rPr>
+  </w:style>
+  <w:style w:type="character" w:customStyle="1" w:styleId="Heading2Char">
+    <w:name w:val="Heading 2 Char"/>
+    <w:basedOn w:val="DefaultParagraphFont"/>
+    <w:link w:val="Heading2"/>
+    <w:uiPriority w:val="9"/>
+    <w:rsid w:val="00A07B1D"/>
+    <w:rPr>
+      <w:rFonts w:asciiTheme="majorHAnsi" w:eastAsiaTheme="majorEastAsia" w:hAnsiTheme="majorHAnsi" w:cstheme="majorBidi"/>
+      <w:color w:val="365F91" w:themeColor="accent1" w:themeShade="BF"/>
+      <w:sz w:val="26"/>
+      <w:szCs w:val="26"/>
     </w:rPr>
   </w:style>
 </w:styles>

</xml_diff>